<commit_message>
Changes to RMarkdown and associated files.  Including Manuscript_information.R, which assimilates data and figures for the manuscript.
</commit_message>
<xml_diff>
--- a/template_use2.docx
+++ b/template_use2.docx
@@ -1,6 +1,6 @@
 
 <file path=word/document.xml><?xml version="1.0" encoding="utf-8"?>
-<w:document xmlns:wpc="http://schemas.microsoft.com/office/word/2010/wordprocessingCanvas" xmlns:cx="http://schemas.microsoft.com/office/drawing/2014/chartex" xmlns:cx1="http://schemas.microsoft.com/office/drawing/2015/9/8/chartex" xmlns:cx2="http://schemas.microsoft.com/office/drawing/2015/10/21/chartex" xmlns:cx3="http://schemas.microsoft.com/office/drawing/2016/5/9/chartex" xmlns:cx4="http://schemas.microsoft.com/office/drawing/2016/5/10/chartex" xmlns:cx5="http://schemas.microsoft.com/office/drawing/2016/5/11/chartex" xmlns:cx6="http://schemas.microsoft.com/office/drawing/2016/5/12/chartex" xmlns:cx7="http://schemas.microsoft.com/office/drawing/2016/5/13/chartex" xmlns:cx8="http://schemas.microsoft.com/office/drawing/2016/5/14/chartex" xmlns:mc="http://schemas.openxmlformats.org/markup-compatibility/2006" xmlns:aink="http://schemas.microsoft.com/office/drawing/2016/ink" xmlns:am3d="http://schemas.microsoft.com/office/drawing/2017/model3d" xmlns:o="urn:schemas-microsoft-com:office:office" xmlns:oel="http://schemas.microsoft.com/office/2019/extlst" xmlns:r="http://schemas.openxmlformats.org/officeDocument/2006/relationships" xmlns:m="http://schemas.openxmlformats.org/officeDocument/2006/math" xmlns:v="urn:schemas-microsoft-com:vml" xmlns:wp14="http://schemas.microsoft.com/office/word/2010/wordprocessingDrawing" xmlns:wp="http://schemas.openxmlformats.org/drawingml/2006/wordprocessingDrawing" xmlns:w10="urn:schemas-microsoft-com:office:word" xmlns:w="http://schemas.openxmlformats.org/wordprocessingml/2006/main" xmlns:w14="http://schemas.microsoft.com/office/word/2010/wordml" xmlns:w15="http://schemas.microsoft.com/office/word/2012/wordml" xmlns:w16cex="http://schemas.microsoft.com/office/word/2018/wordml/cex" xmlns:w16cid="http://schemas.microsoft.com/office/word/2016/wordml/cid" xmlns:w16="http://schemas.microsoft.com/office/word/2018/wordml" xmlns:w16sdtdh="http://schemas.microsoft.com/office/word/2020/wordml/sdtdatahash" xmlns:w16se="http://schemas.microsoft.com/office/word/2015/wordml/symex" xmlns:wpg="http://schemas.microsoft.com/office/word/2010/wordprocessingGroup" xmlns:wpi="http://schemas.microsoft.com/office/word/2010/wordprocessingInk" xmlns:wne="http://schemas.microsoft.com/office/word/2006/wordml" xmlns:wps="http://schemas.microsoft.com/office/word/2010/wordprocessingShape" mc:Ignorable="w14 w15 w16se w16cid w16 w16cex w16sdtdh wp14">
+<w:document xmlns:wpc="http://schemas.microsoft.com/office/word/2010/wordprocessingCanvas" xmlns:cx="http://schemas.microsoft.com/office/drawing/2014/chartex" xmlns:cx1="http://schemas.microsoft.com/office/drawing/2015/9/8/chartex" xmlns:cx2="http://schemas.microsoft.com/office/drawing/2015/10/21/chartex" xmlns:cx3="http://schemas.microsoft.com/office/drawing/2016/5/9/chartex" xmlns:cx4="http://schemas.microsoft.com/office/drawing/2016/5/10/chartex" xmlns:cx5="http://schemas.microsoft.com/office/drawing/2016/5/11/chartex" xmlns:cx6="http://schemas.microsoft.com/office/drawing/2016/5/12/chartex" xmlns:cx7="http://schemas.microsoft.com/office/drawing/2016/5/13/chartex" xmlns:cx8="http://schemas.microsoft.com/office/drawing/2016/5/14/chartex" xmlns:mc="http://schemas.openxmlformats.org/markup-compatibility/2006" xmlns:aink="http://schemas.microsoft.com/office/drawing/2016/ink" xmlns:am3d="http://schemas.microsoft.com/office/drawing/2017/model3d" xmlns:o="urn:schemas-microsoft-com:office:office" xmlns:oel="http://schemas.microsoft.com/office/2019/extlst" xmlns:r="http://schemas.openxmlformats.org/officeDocument/2006/relationships" xmlns:m="http://schemas.openxmlformats.org/officeDocument/2006/math" xmlns:v="urn:schemas-microsoft-com:vml" xmlns:wp14="http://schemas.microsoft.com/office/word/2010/wordprocessingDrawing" xmlns:wp="http://schemas.openxmlformats.org/drawingml/2006/wordprocessingDrawing" xmlns:w10="urn:schemas-microsoft-com:office:word" xmlns:w="http://schemas.openxmlformats.org/wordprocessingml/2006/main" xmlns:w14="http://schemas.microsoft.com/office/word/2010/wordml" xmlns:w15="http://schemas.microsoft.com/office/word/2012/wordml" xmlns:w16cex="http://schemas.microsoft.com/office/word/2018/wordml/cex" xmlns:w16cid="http://schemas.microsoft.com/office/word/2016/wordml/cid" xmlns:w16="http://schemas.microsoft.com/office/word/2018/wordml" xmlns:w16du="http://schemas.microsoft.com/office/word/2023/wordml/word16du" xmlns:w16sdtdh="http://schemas.microsoft.com/office/word/2020/wordml/sdtdatahash" xmlns:w16sdtfl="http://schemas.microsoft.com/office/word/2024/wordml/sdtformatlock" xmlns:w16se="http://schemas.microsoft.com/office/word/2015/wordml/symex" xmlns:wpg="http://schemas.microsoft.com/office/word/2010/wordprocessingGroup" xmlns:wpi="http://schemas.microsoft.com/office/word/2010/wordprocessingInk" xmlns:wne="http://schemas.microsoft.com/office/word/2006/wordml" xmlns:wps="http://schemas.microsoft.com/office/word/2010/wordprocessingShape" mc:Ignorable="w14 w15 w16se w16cid w16 w16cex w16sdtdh w16sdtfl w16du wp14">
   <w:body>
     <w:p>
       <w:pPr>
@@ -75,7 +75,15 @@
         <w:t>Knit</w:t>
       </w:r>
       <w:r>
-        <w:t xml:space="preserve"> button a document will be generated that includes both content as well as the output of any embedded R code chunks within the document. You can embed an R code chunk like this:</w:t>
+        <w:t xml:space="preserve"> </w:t>
+      </w:r>
+      <w:proofErr w:type="gramStart"/>
+      <w:r>
+        <w:t>button</w:t>
+      </w:r>
+      <w:proofErr w:type="gramEnd"/>
+      <w:r>
+        <w:t xml:space="preserve"> a document will be generated that includes both content as well as the output of any embedded R code chunks within the document. You can embed an R code chunk like this:</w:t>
       </w:r>
     </w:p>
     <w:p>
@@ -103,7 +111,21 @@
         <w:rPr>
           <w:rStyle w:val="VerbatimChar"/>
         </w:rPr>
-        <w:t xml:space="preserve">##      speed           dist       </w:t>
+        <w:t xml:space="preserve">##      speed           </w:t>
+      </w:r>
+      <w:proofErr w:type="spellStart"/>
+      <w:r>
+        <w:rPr>
+          <w:rStyle w:val="VerbatimChar"/>
+        </w:rPr>
+        <w:t>dist</w:t>
+      </w:r>
+      <w:proofErr w:type="spellEnd"/>
+      <w:r>
+        <w:rPr>
+          <w:rStyle w:val="VerbatimChar"/>
+        </w:rPr>
+        <w:t xml:space="preserve">       </w:t>
       </w:r>
       <w:r>
         <w:br/>
@@ -112,7 +134,49 @@
         <w:rPr>
           <w:rStyle w:val="VerbatimChar"/>
         </w:rPr>
-        <w:t xml:space="preserve">##  Min.   : 4.0   Min.   :  2.00  </w:t>
+        <w:t>#</w:t>
+      </w:r>
+      <w:proofErr w:type="gramStart"/>
+      <w:r>
+        <w:rPr>
+          <w:rStyle w:val="VerbatimChar"/>
+        </w:rPr>
+        <w:t>#  Min.</w:t>
+      </w:r>
+      <w:proofErr w:type="gramEnd"/>
+      <w:r>
+        <w:rPr>
+          <w:rStyle w:val="VerbatimChar"/>
+        </w:rPr>
+        <w:t xml:space="preserve"> </w:t>
+      </w:r>
+      <w:proofErr w:type="gramStart"/>
+      <w:r>
+        <w:rPr>
+          <w:rStyle w:val="VerbatimChar"/>
+        </w:rPr>
+        <w:t xml:space="preserve">  :</w:t>
+      </w:r>
+      <w:proofErr w:type="gramEnd"/>
+      <w:r>
+        <w:rPr>
+          <w:rStyle w:val="VerbatimChar"/>
+        </w:rPr>
+        <w:t xml:space="preserve"> 4.0   Min. </w:t>
+      </w:r>
+      <w:proofErr w:type="gramStart"/>
+      <w:r>
+        <w:rPr>
+          <w:rStyle w:val="VerbatimChar"/>
+        </w:rPr>
+        <w:t xml:space="preserve">  :</w:t>
+      </w:r>
+      <w:proofErr w:type="gramEnd"/>
+      <w:r>
+        <w:rPr>
+          <w:rStyle w:val="VerbatimChar"/>
+        </w:rPr>
+        <w:t xml:space="preserve">  2.00  </w:t>
       </w:r>
       <w:r>
         <w:br/>
@@ -121,7 +185,21 @@
         <w:rPr>
           <w:rStyle w:val="VerbatimChar"/>
         </w:rPr>
-        <w:t xml:space="preserve">##  1st Qu.:12.0   1st Qu.: 26.00  </w:t>
+        <w:t>#</w:t>
+      </w:r>
+      <w:proofErr w:type="gramStart"/>
+      <w:r>
+        <w:rPr>
+          <w:rStyle w:val="VerbatimChar"/>
+        </w:rPr>
+        <w:t>#  1</w:t>
+      </w:r>
+      <w:proofErr w:type="gramEnd"/>
+      <w:r>
+        <w:rPr>
+          <w:rStyle w:val="VerbatimChar"/>
+        </w:rPr>
+        <w:t xml:space="preserve">st Qu.:12.0   1st Qu.: 26.00  </w:t>
       </w:r>
       <w:r>
         <w:br/>
@@ -130,7 +208,35 @@
         <w:rPr>
           <w:rStyle w:val="VerbatimChar"/>
         </w:rPr>
-        <w:t xml:space="preserve">##  Median :15.0   Median : 36.00  </w:t>
+        <w:t>#</w:t>
+      </w:r>
+      <w:proofErr w:type="gramStart"/>
+      <w:r>
+        <w:rPr>
+          <w:rStyle w:val="VerbatimChar"/>
+        </w:rPr>
+        <w:t>#  Median</w:t>
+      </w:r>
+      <w:proofErr w:type="gramEnd"/>
+      <w:r>
+        <w:rPr>
+          <w:rStyle w:val="VerbatimChar"/>
+        </w:rPr>
+        <w:t xml:space="preserve"> :15.0   </w:t>
+      </w:r>
+      <w:proofErr w:type="gramStart"/>
+      <w:r>
+        <w:rPr>
+          <w:rStyle w:val="VerbatimChar"/>
+        </w:rPr>
+        <w:t>Median :</w:t>
+      </w:r>
+      <w:proofErr w:type="gramEnd"/>
+      <w:r>
+        <w:rPr>
+          <w:rStyle w:val="VerbatimChar"/>
+        </w:rPr>
+        <w:t xml:space="preserve"> 36.00  </w:t>
       </w:r>
       <w:r>
         <w:br/>
@@ -139,7 +245,35 @@
         <w:rPr>
           <w:rStyle w:val="VerbatimChar"/>
         </w:rPr>
-        <w:t xml:space="preserve">##  Mean   :15.4   Mean   : 42.98  </w:t>
+        <w:t>#</w:t>
+      </w:r>
+      <w:proofErr w:type="gramStart"/>
+      <w:r>
+        <w:rPr>
+          <w:rStyle w:val="VerbatimChar"/>
+        </w:rPr>
+        <w:t>#  Mean</w:t>
+      </w:r>
+      <w:proofErr w:type="gramEnd"/>
+      <w:r>
+        <w:rPr>
+          <w:rStyle w:val="VerbatimChar"/>
+        </w:rPr>
+        <w:t xml:space="preserve">   :15.4   Mean </w:t>
+      </w:r>
+      <w:proofErr w:type="gramStart"/>
+      <w:r>
+        <w:rPr>
+          <w:rStyle w:val="VerbatimChar"/>
+        </w:rPr>
+        <w:t xml:space="preserve">  :</w:t>
+      </w:r>
+      <w:proofErr w:type="gramEnd"/>
+      <w:r>
+        <w:rPr>
+          <w:rStyle w:val="VerbatimChar"/>
+        </w:rPr>
+        <w:t xml:space="preserve"> 42.98  </w:t>
       </w:r>
       <w:r>
         <w:br/>
@@ -148,7 +282,21 @@
         <w:rPr>
           <w:rStyle w:val="VerbatimChar"/>
         </w:rPr>
-        <w:t xml:space="preserve">##  3rd Qu.:19.0   3rd Qu.: 56.00  </w:t>
+        <w:t>#</w:t>
+      </w:r>
+      <w:proofErr w:type="gramStart"/>
+      <w:r>
+        <w:rPr>
+          <w:rStyle w:val="VerbatimChar"/>
+        </w:rPr>
+        <w:t>#  3</w:t>
+      </w:r>
+      <w:proofErr w:type="gramEnd"/>
+      <w:r>
+        <w:rPr>
+          <w:rStyle w:val="VerbatimChar"/>
+        </w:rPr>
+        <w:t xml:space="preserve">rd Qu.:19.0   3rd Qu.: 56.00  </w:t>
       </w:r>
       <w:r>
         <w:br/>
@@ -157,7 +305,21 @@
         <w:rPr>
           <w:rStyle w:val="VerbatimChar"/>
         </w:rPr>
-        <w:t>##  Max.   :25.0   Max.   :120.00</w:t>
+        <w:t>#</w:t>
+      </w:r>
+      <w:proofErr w:type="gramStart"/>
+      <w:r>
+        <w:rPr>
+          <w:rStyle w:val="VerbatimChar"/>
+        </w:rPr>
+        <w:t>#  Max.</w:t>
+      </w:r>
+      <w:proofErr w:type="gramEnd"/>
+      <w:r>
+        <w:rPr>
+          <w:rStyle w:val="VerbatimChar"/>
+        </w:rPr>
+        <w:t xml:space="preserve">   :25.0   Max.   :120.00</w:t>
       </w:r>
     </w:p>
     <w:p>
@@ -248,8 +410,192 @@
       </w:r>
       <w:bookmarkEnd w:id="1"/>
     </w:p>
+    <w:p>
+      <w:pPr>
+        <w:pStyle w:val="BodyText"/>
+      </w:pPr>
+    </w:p>
+    <w:p>
+      <w:pPr>
+        <w:pStyle w:val="BodyText"/>
+      </w:pPr>
+    </w:p>
+    <w:p>
+      <w:pPr>
+        <w:pStyle w:val="BodyText"/>
+      </w:pPr>
+    </w:p>
+    <w:p>
+      <w:pPr>
+        <w:pStyle w:val="BodyText"/>
+      </w:pPr>
+    </w:p>
+    <w:p>
+      <w:pPr>
+        <w:pStyle w:val="BodyText"/>
+      </w:pPr>
+    </w:p>
+    <w:p>
+      <w:pPr>
+        <w:pStyle w:val="BodyText"/>
+      </w:pPr>
+    </w:p>
+    <w:p>
+      <w:pPr>
+        <w:pStyle w:val="BodyText"/>
+        <w:sectPr>
+          <w:footerReference w:type="default" r:id="rId9"/>
+          <w:pgSz w:w="12240" w:h="15840"/>
+          <w:pgMar w:top="1440" w:right="1440" w:bottom="1440" w:left="1440" w:header="720" w:footer="720" w:gutter="0"/>
+          <w:lnNumType w:countBy="1" w:restart="continuous"/>
+          <w:cols w:space="720"/>
+          <w:docGrid w:linePitch="326"/>
+        </w:sectPr>
+      </w:pPr>
+    </w:p>
+    <w:p>
+      <w:pPr>
+        <w:pStyle w:val="BodyText"/>
+      </w:pPr>
+    </w:p>
+    <w:p>
+      <w:pPr>
+        <w:pStyle w:val="BodyText"/>
+      </w:pPr>
+    </w:p>
+    <w:p>
+      <w:pPr>
+        <w:pStyle w:val="BodyText"/>
+      </w:pPr>
+    </w:p>
+    <w:p>
+      <w:pPr>
+        <w:pStyle w:val="BodyText"/>
+      </w:pPr>
+    </w:p>
+    <w:p>
+      <w:pPr>
+        <w:pStyle w:val="BodyText"/>
+      </w:pPr>
+    </w:p>
+    <w:p>
+      <w:pPr>
+        <w:pStyle w:val="BodyText"/>
+      </w:pPr>
+    </w:p>
+    <w:p>
+      <w:pPr>
+        <w:pStyle w:val="BodyText"/>
+      </w:pPr>
+    </w:p>
+    <w:p>
+      <w:pPr>
+        <w:pStyle w:val="BodyText"/>
+      </w:pPr>
+    </w:p>
+    <w:p>
+      <w:pPr>
+        <w:pStyle w:val="BodyText"/>
+      </w:pPr>
+    </w:p>
+    <w:p>
+      <w:pPr>
+        <w:pStyle w:val="BodyText"/>
+        <w:sectPr>
+          <w:pgSz w:w="15840" w:h="12240" w:orient="landscape"/>
+          <w:pgMar w:top="1440" w:right="1440" w:bottom="1440" w:left="1440" w:header="720" w:footer="720" w:gutter="0"/>
+          <w:lnNumType w:countBy="1" w:restart="continuous"/>
+          <w:cols w:space="720"/>
+          <w:docGrid w:linePitch="326"/>
+        </w:sectPr>
+      </w:pPr>
+    </w:p>
+    <w:p>
+      <w:pPr>
+        <w:pStyle w:val="BodyText"/>
+      </w:pPr>
+    </w:p>
+    <w:p>
+      <w:pPr>
+        <w:pStyle w:val="BodyText"/>
+      </w:pPr>
+    </w:p>
+    <w:p>
+      <w:pPr>
+        <w:pStyle w:val="BodyText"/>
+      </w:pPr>
+    </w:p>
+    <w:p>
+      <w:pPr>
+        <w:pStyle w:val="BodyText"/>
+      </w:pPr>
+    </w:p>
+    <w:p>
+      <w:pPr>
+        <w:pStyle w:val="BodyText"/>
+      </w:pPr>
+    </w:p>
+    <w:p>
+      <w:pPr>
+        <w:pStyle w:val="BodyText"/>
+      </w:pPr>
+    </w:p>
+    <w:p>
+      <w:pPr>
+        <w:pStyle w:val="BodyText"/>
+      </w:pPr>
+    </w:p>
+    <w:p>
+      <w:pPr>
+        <w:pStyle w:val="BodyText"/>
+      </w:pPr>
+    </w:p>
+    <w:p>
+      <w:pPr>
+        <w:pStyle w:val="BodyText"/>
+      </w:pPr>
+    </w:p>
+    <w:p>
+      <w:pPr>
+        <w:pStyle w:val="BodyText"/>
+      </w:pPr>
+    </w:p>
+    <w:p>
+      <w:pPr>
+        <w:pStyle w:val="BodyText"/>
+      </w:pPr>
+    </w:p>
+    <w:p>
+      <w:pPr>
+        <w:pStyle w:val="BodyText"/>
+      </w:pPr>
+    </w:p>
+    <w:p>
+      <w:pPr>
+        <w:pStyle w:val="BodyText"/>
+      </w:pPr>
+    </w:p>
+    <w:p>
+      <w:pPr>
+        <w:pStyle w:val="BodyText"/>
+      </w:pPr>
+    </w:p>
+    <w:p>
+      <w:pPr>
+        <w:pStyle w:val="BodyText"/>
+      </w:pPr>
+    </w:p>
+    <w:p>
+      <w:pPr>
+        <w:pStyle w:val="BodyText"/>
+      </w:pPr>
+    </w:p>
+    <w:p>
+      <w:pPr>
+        <w:pStyle w:val="BodyText"/>
+      </w:pPr>
+    </w:p>
     <w:sectPr>
-      <w:footerReference w:type="default" r:id="rId9"/>
       <w:pgSz w:w="12240" w:h="15840"/>
       <w:pgMar w:top="1440" w:right="1440" w:bottom="1440" w:left="1440" w:header="720" w:footer="720" w:gutter="0"/>
       <w:lnNumType w:countBy="1" w:restart="continuous"/>
@@ -261,7 +607,7 @@
 </file>
 
 <file path=word/endnotes.xml><?xml version="1.0" encoding="utf-8"?>
-<w:endnotes xmlns:wpc="http://schemas.microsoft.com/office/word/2010/wordprocessingCanvas" xmlns:cx="http://schemas.microsoft.com/office/drawing/2014/chartex" xmlns:cx1="http://schemas.microsoft.com/office/drawing/2015/9/8/chartex" xmlns:cx2="http://schemas.microsoft.com/office/drawing/2015/10/21/chartex" xmlns:cx3="http://schemas.microsoft.com/office/drawing/2016/5/9/chartex" xmlns:cx4="http://schemas.microsoft.com/office/drawing/2016/5/10/chartex" xmlns:cx5="http://schemas.microsoft.com/office/drawing/2016/5/11/chartex" xmlns:cx6="http://schemas.microsoft.com/office/drawing/2016/5/12/chartex" xmlns:cx7="http://schemas.microsoft.com/office/drawing/2016/5/13/chartex" xmlns:cx8="http://schemas.microsoft.com/office/drawing/2016/5/14/chartex" xmlns:mc="http://schemas.openxmlformats.org/markup-compatibility/2006" xmlns:aink="http://schemas.microsoft.com/office/drawing/2016/ink" xmlns:am3d="http://schemas.microsoft.com/office/drawing/2017/model3d" xmlns:o="urn:schemas-microsoft-com:office:office" xmlns:oel="http://schemas.microsoft.com/office/2019/extlst" xmlns:r="http://schemas.openxmlformats.org/officeDocument/2006/relationships" xmlns:m="http://schemas.openxmlformats.org/officeDocument/2006/math" xmlns:v="urn:schemas-microsoft-com:vml" xmlns:wp14="http://schemas.microsoft.com/office/word/2010/wordprocessingDrawing" xmlns:wp="http://schemas.openxmlformats.org/drawingml/2006/wordprocessingDrawing" xmlns:w10="urn:schemas-microsoft-com:office:word" xmlns:w="http://schemas.openxmlformats.org/wordprocessingml/2006/main" xmlns:w14="http://schemas.microsoft.com/office/word/2010/wordml" xmlns:w15="http://schemas.microsoft.com/office/word/2012/wordml" xmlns:w16cex="http://schemas.microsoft.com/office/word/2018/wordml/cex" xmlns:w16cid="http://schemas.microsoft.com/office/word/2016/wordml/cid" xmlns:w16="http://schemas.microsoft.com/office/word/2018/wordml" xmlns:w16sdtdh="http://schemas.microsoft.com/office/word/2020/wordml/sdtdatahash" xmlns:w16se="http://schemas.microsoft.com/office/word/2015/wordml/symex" xmlns:wpg="http://schemas.microsoft.com/office/word/2010/wordprocessingGroup" xmlns:wpi="http://schemas.microsoft.com/office/word/2010/wordprocessingInk" xmlns:wne="http://schemas.microsoft.com/office/word/2006/wordml" xmlns:wps="http://schemas.microsoft.com/office/word/2010/wordprocessingShape" mc:Ignorable="w14 w15 w16se w16cid w16 w16cex w16sdtdh wp14">
+<w:endnotes xmlns:wpc="http://schemas.microsoft.com/office/word/2010/wordprocessingCanvas" xmlns:cx="http://schemas.microsoft.com/office/drawing/2014/chartex" xmlns:cx1="http://schemas.microsoft.com/office/drawing/2015/9/8/chartex" xmlns:cx2="http://schemas.microsoft.com/office/drawing/2015/10/21/chartex" xmlns:cx3="http://schemas.microsoft.com/office/drawing/2016/5/9/chartex" xmlns:cx4="http://schemas.microsoft.com/office/drawing/2016/5/10/chartex" xmlns:cx5="http://schemas.microsoft.com/office/drawing/2016/5/11/chartex" xmlns:cx6="http://schemas.microsoft.com/office/drawing/2016/5/12/chartex" xmlns:cx7="http://schemas.microsoft.com/office/drawing/2016/5/13/chartex" xmlns:cx8="http://schemas.microsoft.com/office/drawing/2016/5/14/chartex" xmlns:mc="http://schemas.openxmlformats.org/markup-compatibility/2006" xmlns:aink="http://schemas.microsoft.com/office/drawing/2016/ink" xmlns:am3d="http://schemas.microsoft.com/office/drawing/2017/model3d" xmlns:o="urn:schemas-microsoft-com:office:office" xmlns:oel="http://schemas.microsoft.com/office/2019/extlst" xmlns:r="http://schemas.openxmlformats.org/officeDocument/2006/relationships" xmlns:m="http://schemas.openxmlformats.org/officeDocument/2006/math" xmlns:v="urn:schemas-microsoft-com:vml" xmlns:wp14="http://schemas.microsoft.com/office/word/2010/wordprocessingDrawing" xmlns:wp="http://schemas.openxmlformats.org/drawingml/2006/wordprocessingDrawing" xmlns:w10="urn:schemas-microsoft-com:office:word" xmlns:w="http://schemas.openxmlformats.org/wordprocessingml/2006/main" xmlns:w14="http://schemas.microsoft.com/office/word/2010/wordml" xmlns:w15="http://schemas.microsoft.com/office/word/2012/wordml" xmlns:w16cex="http://schemas.microsoft.com/office/word/2018/wordml/cex" xmlns:w16cid="http://schemas.microsoft.com/office/word/2016/wordml/cid" xmlns:w16="http://schemas.microsoft.com/office/word/2018/wordml" xmlns:w16du="http://schemas.microsoft.com/office/word/2023/wordml/word16du" xmlns:w16sdtdh="http://schemas.microsoft.com/office/word/2020/wordml/sdtdatahash" xmlns:w16sdtfl="http://schemas.microsoft.com/office/word/2024/wordml/sdtformatlock" xmlns:w16se="http://schemas.microsoft.com/office/word/2015/wordml/symex" xmlns:wpg="http://schemas.microsoft.com/office/word/2010/wordprocessingGroup" xmlns:wpi="http://schemas.microsoft.com/office/word/2010/wordprocessingInk" xmlns:wne="http://schemas.microsoft.com/office/word/2006/wordml" xmlns:wps="http://schemas.microsoft.com/office/word/2010/wordprocessingShape" mc:Ignorable="w14 w15 w16se w16cid w16 w16cex w16sdtdh w16sdtfl w16du wp14">
   <w:endnote w:type="separator" w:id="-1">
     <w:p>
       <w:pPr>
@@ -286,7 +632,7 @@
 </file>
 
 <file path=word/footer1.xml><?xml version="1.0" encoding="utf-8"?>
-<w:ftr xmlns:wpc="http://schemas.microsoft.com/office/word/2010/wordprocessingCanvas" xmlns:cx="http://schemas.microsoft.com/office/drawing/2014/chartex" xmlns:cx1="http://schemas.microsoft.com/office/drawing/2015/9/8/chartex" xmlns:cx2="http://schemas.microsoft.com/office/drawing/2015/10/21/chartex" xmlns:cx3="http://schemas.microsoft.com/office/drawing/2016/5/9/chartex" xmlns:cx4="http://schemas.microsoft.com/office/drawing/2016/5/10/chartex" xmlns:cx5="http://schemas.microsoft.com/office/drawing/2016/5/11/chartex" xmlns:cx6="http://schemas.microsoft.com/office/drawing/2016/5/12/chartex" xmlns:cx7="http://schemas.microsoft.com/office/drawing/2016/5/13/chartex" xmlns:cx8="http://schemas.microsoft.com/office/drawing/2016/5/14/chartex" xmlns:mc="http://schemas.openxmlformats.org/markup-compatibility/2006" xmlns:aink="http://schemas.microsoft.com/office/drawing/2016/ink" xmlns:am3d="http://schemas.microsoft.com/office/drawing/2017/model3d" xmlns:o="urn:schemas-microsoft-com:office:office" xmlns:oel="http://schemas.microsoft.com/office/2019/extlst" xmlns:r="http://schemas.openxmlformats.org/officeDocument/2006/relationships" xmlns:m="http://schemas.openxmlformats.org/officeDocument/2006/math" xmlns:v="urn:schemas-microsoft-com:vml" xmlns:wp14="http://schemas.microsoft.com/office/word/2010/wordprocessingDrawing" xmlns:wp="http://schemas.openxmlformats.org/drawingml/2006/wordprocessingDrawing" xmlns:w10="urn:schemas-microsoft-com:office:word" xmlns:w="http://schemas.openxmlformats.org/wordprocessingml/2006/main" xmlns:w14="http://schemas.microsoft.com/office/word/2010/wordml" xmlns:w15="http://schemas.microsoft.com/office/word/2012/wordml" xmlns:w16cex="http://schemas.microsoft.com/office/word/2018/wordml/cex" xmlns:w16cid="http://schemas.microsoft.com/office/word/2016/wordml/cid" xmlns:w16="http://schemas.microsoft.com/office/word/2018/wordml" xmlns:w16sdtdh="http://schemas.microsoft.com/office/word/2020/wordml/sdtdatahash" xmlns:w16se="http://schemas.microsoft.com/office/word/2015/wordml/symex" xmlns:wpg="http://schemas.microsoft.com/office/word/2010/wordprocessingGroup" xmlns:wpi="http://schemas.microsoft.com/office/word/2010/wordprocessingInk" xmlns:wne="http://schemas.microsoft.com/office/word/2006/wordml" xmlns:wps="http://schemas.microsoft.com/office/word/2010/wordprocessingShape" mc:Ignorable="w14 w15 w16se w16cid w16 w16cex w16sdtdh wp14">
+<w:ftr xmlns:wpc="http://schemas.microsoft.com/office/word/2010/wordprocessingCanvas" xmlns:cx="http://schemas.microsoft.com/office/drawing/2014/chartex" xmlns:cx1="http://schemas.microsoft.com/office/drawing/2015/9/8/chartex" xmlns:cx2="http://schemas.microsoft.com/office/drawing/2015/10/21/chartex" xmlns:cx3="http://schemas.microsoft.com/office/drawing/2016/5/9/chartex" xmlns:cx4="http://schemas.microsoft.com/office/drawing/2016/5/10/chartex" xmlns:cx5="http://schemas.microsoft.com/office/drawing/2016/5/11/chartex" xmlns:cx6="http://schemas.microsoft.com/office/drawing/2016/5/12/chartex" xmlns:cx7="http://schemas.microsoft.com/office/drawing/2016/5/13/chartex" xmlns:cx8="http://schemas.microsoft.com/office/drawing/2016/5/14/chartex" xmlns:mc="http://schemas.openxmlformats.org/markup-compatibility/2006" xmlns:aink="http://schemas.microsoft.com/office/drawing/2016/ink" xmlns:am3d="http://schemas.microsoft.com/office/drawing/2017/model3d" xmlns:o="urn:schemas-microsoft-com:office:office" xmlns:oel="http://schemas.microsoft.com/office/2019/extlst" xmlns:r="http://schemas.openxmlformats.org/officeDocument/2006/relationships" xmlns:m="http://schemas.openxmlformats.org/officeDocument/2006/math" xmlns:v="urn:schemas-microsoft-com:vml" xmlns:wp14="http://schemas.microsoft.com/office/word/2010/wordprocessingDrawing" xmlns:wp="http://schemas.openxmlformats.org/drawingml/2006/wordprocessingDrawing" xmlns:w10="urn:schemas-microsoft-com:office:word" xmlns:w="http://schemas.openxmlformats.org/wordprocessingml/2006/main" xmlns:w14="http://schemas.microsoft.com/office/word/2010/wordml" xmlns:w15="http://schemas.microsoft.com/office/word/2012/wordml" xmlns:w16cex="http://schemas.microsoft.com/office/word/2018/wordml/cex" xmlns:w16cid="http://schemas.microsoft.com/office/word/2016/wordml/cid" xmlns:w16="http://schemas.microsoft.com/office/word/2018/wordml" xmlns:w16du="http://schemas.microsoft.com/office/word/2023/wordml/word16du" xmlns:w16sdtdh="http://schemas.microsoft.com/office/word/2020/wordml/sdtdatahash" xmlns:w16sdtfl="http://schemas.microsoft.com/office/word/2024/wordml/sdtformatlock" xmlns:w16se="http://schemas.microsoft.com/office/word/2015/wordml/symex" xmlns:wpg="http://schemas.microsoft.com/office/word/2010/wordprocessingGroup" xmlns:wpi="http://schemas.microsoft.com/office/word/2010/wordprocessingInk" xmlns:wne="http://schemas.microsoft.com/office/word/2006/wordml" xmlns:wps="http://schemas.microsoft.com/office/word/2010/wordprocessingShape" mc:Ignorable="w14 w15 w16se w16cid w16 w16cex w16sdtdh w16sdtfl w16du wp14">
   <w:sdt>
     <w:sdtPr>
       <w:id w:val="1665582938"/>
@@ -333,7 +679,7 @@
 </file>
 
 <file path=word/footnotes.xml><?xml version="1.0" encoding="utf-8"?>
-<w:footnotes xmlns:wpc="http://schemas.microsoft.com/office/word/2010/wordprocessingCanvas" xmlns:cx="http://schemas.microsoft.com/office/drawing/2014/chartex" xmlns:cx1="http://schemas.microsoft.com/office/drawing/2015/9/8/chartex" xmlns:cx2="http://schemas.microsoft.com/office/drawing/2015/10/21/chartex" xmlns:cx3="http://schemas.microsoft.com/office/drawing/2016/5/9/chartex" xmlns:cx4="http://schemas.microsoft.com/office/drawing/2016/5/10/chartex" xmlns:cx5="http://schemas.microsoft.com/office/drawing/2016/5/11/chartex" xmlns:cx6="http://schemas.microsoft.com/office/drawing/2016/5/12/chartex" xmlns:cx7="http://schemas.microsoft.com/office/drawing/2016/5/13/chartex" xmlns:cx8="http://schemas.microsoft.com/office/drawing/2016/5/14/chartex" xmlns:mc="http://schemas.openxmlformats.org/markup-compatibility/2006" xmlns:aink="http://schemas.microsoft.com/office/drawing/2016/ink" xmlns:am3d="http://schemas.microsoft.com/office/drawing/2017/model3d" xmlns:o="urn:schemas-microsoft-com:office:office" xmlns:oel="http://schemas.microsoft.com/office/2019/extlst" xmlns:r="http://schemas.openxmlformats.org/officeDocument/2006/relationships" xmlns:m="http://schemas.openxmlformats.org/officeDocument/2006/math" xmlns:v="urn:schemas-microsoft-com:vml" xmlns:wp14="http://schemas.microsoft.com/office/word/2010/wordprocessingDrawing" xmlns:wp="http://schemas.openxmlformats.org/drawingml/2006/wordprocessingDrawing" xmlns:w10="urn:schemas-microsoft-com:office:word" xmlns:w="http://schemas.openxmlformats.org/wordprocessingml/2006/main" xmlns:w14="http://schemas.microsoft.com/office/word/2010/wordml" xmlns:w15="http://schemas.microsoft.com/office/word/2012/wordml" xmlns:w16cex="http://schemas.microsoft.com/office/word/2018/wordml/cex" xmlns:w16cid="http://schemas.microsoft.com/office/word/2016/wordml/cid" xmlns:w16="http://schemas.microsoft.com/office/word/2018/wordml" xmlns:w16sdtdh="http://schemas.microsoft.com/office/word/2020/wordml/sdtdatahash" xmlns:w16se="http://schemas.microsoft.com/office/word/2015/wordml/symex" xmlns:wpg="http://schemas.microsoft.com/office/word/2010/wordprocessingGroup" xmlns:wpi="http://schemas.microsoft.com/office/word/2010/wordprocessingInk" xmlns:wne="http://schemas.microsoft.com/office/word/2006/wordml" xmlns:wps="http://schemas.microsoft.com/office/word/2010/wordprocessingShape" mc:Ignorable="w14 w15 w16se w16cid w16 w16cex w16sdtdh wp14">
+<w:footnotes xmlns:wpc="http://schemas.microsoft.com/office/word/2010/wordprocessingCanvas" xmlns:cx="http://schemas.microsoft.com/office/drawing/2014/chartex" xmlns:cx1="http://schemas.microsoft.com/office/drawing/2015/9/8/chartex" xmlns:cx2="http://schemas.microsoft.com/office/drawing/2015/10/21/chartex" xmlns:cx3="http://schemas.microsoft.com/office/drawing/2016/5/9/chartex" xmlns:cx4="http://schemas.microsoft.com/office/drawing/2016/5/10/chartex" xmlns:cx5="http://schemas.microsoft.com/office/drawing/2016/5/11/chartex" xmlns:cx6="http://schemas.microsoft.com/office/drawing/2016/5/12/chartex" xmlns:cx7="http://schemas.microsoft.com/office/drawing/2016/5/13/chartex" xmlns:cx8="http://schemas.microsoft.com/office/drawing/2016/5/14/chartex" xmlns:mc="http://schemas.openxmlformats.org/markup-compatibility/2006" xmlns:aink="http://schemas.microsoft.com/office/drawing/2016/ink" xmlns:am3d="http://schemas.microsoft.com/office/drawing/2017/model3d" xmlns:o="urn:schemas-microsoft-com:office:office" xmlns:oel="http://schemas.microsoft.com/office/2019/extlst" xmlns:r="http://schemas.openxmlformats.org/officeDocument/2006/relationships" xmlns:m="http://schemas.openxmlformats.org/officeDocument/2006/math" xmlns:v="urn:schemas-microsoft-com:vml" xmlns:wp14="http://schemas.microsoft.com/office/word/2010/wordprocessingDrawing" xmlns:wp="http://schemas.openxmlformats.org/drawingml/2006/wordprocessingDrawing" xmlns:w10="urn:schemas-microsoft-com:office:word" xmlns:w="http://schemas.openxmlformats.org/wordprocessingml/2006/main" xmlns:w14="http://schemas.microsoft.com/office/word/2010/wordml" xmlns:w15="http://schemas.microsoft.com/office/word/2012/wordml" xmlns:w16cex="http://schemas.microsoft.com/office/word/2018/wordml/cex" xmlns:w16cid="http://schemas.microsoft.com/office/word/2016/wordml/cid" xmlns:w16="http://schemas.microsoft.com/office/word/2018/wordml" xmlns:w16du="http://schemas.microsoft.com/office/word/2023/wordml/word16du" xmlns:w16sdtdh="http://schemas.microsoft.com/office/word/2020/wordml/sdtdatahash" xmlns:w16sdtfl="http://schemas.microsoft.com/office/word/2024/wordml/sdtformatlock" xmlns:w16se="http://schemas.microsoft.com/office/word/2015/wordml/symex" xmlns:wpg="http://schemas.microsoft.com/office/word/2010/wordprocessingGroup" xmlns:wpi="http://schemas.microsoft.com/office/word/2010/wordprocessingInk" xmlns:wne="http://schemas.microsoft.com/office/word/2006/wordml" xmlns:wps="http://schemas.microsoft.com/office/word/2010/wordprocessingShape" mc:Ignorable="w14 w15 w16se w16cid w16 w16cex w16sdtdh w16sdtfl w16du wp14">
   <w:footnote w:type="separator" w:id="-1">
     <w:p>
       <w:r>
@@ -352,7 +698,7 @@
 </file>
 
 <file path=word/numbering.xml><?xml version="1.0" encoding="utf-8"?>
-<w:numbering xmlns:wpc="http://schemas.microsoft.com/office/word/2010/wordprocessingCanvas" xmlns:cx="http://schemas.microsoft.com/office/drawing/2014/chartex" xmlns:cx1="http://schemas.microsoft.com/office/drawing/2015/9/8/chartex" xmlns:cx2="http://schemas.microsoft.com/office/drawing/2015/10/21/chartex" xmlns:cx3="http://schemas.microsoft.com/office/drawing/2016/5/9/chartex" xmlns:cx4="http://schemas.microsoft.com/office/drawing/2016/5/10/chartex" xmlns:cx5="http://schemas.microsoft.com/office/drawing/2016/5/11/chartex" xmlns:cx6="http://schemas.microsoft.com/office/drawing/2016/5/12/chartex" xmlns:cx7="http://schemas.microsoft.com/office/drawing/2016/5/13/chartex" xmlns:cx8="http://schemas.microsoft.com/office/drawing/2016/5/14/chartex" xmlns:mc="http://schemas.openxmlformats.org/markup-compatibility/2006" xmlns:aink="http://schemas.microsoft.com/office/drawing/2016/ink" xmlns:am3d="http://schemas.microsoft.com/office/drawing/2017/model3d" xmlns:o="urn:schemas-microsoft-com:office:office" xmlns:oel="http://schemas.microsoft.com/office/2019/extlst" xmlns:r="http://schemas.openxmlformats.org/officeDocument/2006/relationships" xmlns:m="http://schemas.openxmlformats.org/officeDocument/2006/math" xmlns:v="urn:schemas-microsoft-com:vml" xmlns:wp14="http://schemas.microsoft.com/office/word/2010/wordprocessingDrawing" xmlns:wp="http://schemas.openxmlformats.org/drawingml/2006/wordprocessingDrawing" xmlns:w10="urn:schemas-microsoft-com:office:word" xmlns:w="http://schemas.openxmlformats.org/wordprocessingml/2006/main" xmlns:w14="http://schemas.microsoft.com/office/word/2010/wordml" xmlns:w15="http://schemas.microsoft.com/office/word/2012/wordml" xmlns:w16cex="http://schemas.microsoft.com/office/word/2018/wordml/cex" xmlns:w16cid="http://schemas.microsoft.com/office/word/2016/wordml/cid" xmlns:w16="http://schemas.microsoft.com/office/word/2018/wordml" xmlns:w16sdtdh="http://schemas.microsoft.com/office/word/2020/wordml/sdtdatahash" xmlns:w16se="http://schemas.microsoft.com/office/word/2015/wordml/symex" xmlns:wpg="http://schemas.microsoft.com/office/word/2010/wordprocessingGroup" xmlns:wpi="http://schemas.microsoft.com/office/word/2010/wordprocessingInk" xmlns:wne="http://schemas.microsoft.com/office/word/2006/wordml" xmlns:wps="http://schemas.microsoft.com/office/word/2010/wordprocessingShape" mc:Ignorable="w14 w15 w16se w16cid w16 w16cex w16sdtdh wp14">
+<w:numbering xmlns:wpc="http://schemas.microsoft.com/office/word/2010/wordprocessingCanvas" xmlns:cx="http://schemas.microsoft.com/office/drawing/2014/chartex" xmlns:cx1="http://schemas.microsoft.com/office/drawing/2015/9/8/chartex" xmlns:cx2="http://schemas.microsoft.com/office/drawing/2015/10/21/chartex" xmlns:cx3="http://schemas.microsoft.com/office/drawing/2016/5/9/chartex" xmlns:cx4="http://schemas.microsoft.com/office/drawing/2016/5/10/chartex" xmlns:cx5="http://schemas.microsoft.com/office/drawing/2016/5/11/chartex" xmlns:cx6="http://schemas.microsoft.com/office/drawing/2016/5/12/chartex" xmlns:cx7="http://schemas.microsoft.com/office/drawing/2016/5/13/chartex" xmlns:cx8="http://schemas.microsoft.com/office/drawing/2016/5/14/chartex" xmlns:mc="http://schemas.openxmlformats.org/markup-compatibility/2006" xmlns:aink="http://schemas.microsoft.com/office/drawing/2016/ink" xmlns:am3d="http://schemas.microsoft.com/office/drawing/2017/model3d" xmlns:o="urn:schemas-microsoft-com:office:office" xmlns:oel="http://schemas.microsoft.com/office/2019/extlst" xmlns:r="http://schemas.openxmlformats.org/officeDocument/2006/relationships" xmlns:m="http://schemas.openxmlformats.org/officeDocument/2006/math" xmlns:v="urn:schemas-microsoft-com:vml" xmlns:wp14="http://schemas.microsoft.com/office/word/2010/wordprocessingDrawing" xmlns:wp="http://schemas.openxmlformats.org/drawingml/2006/wordprocessingDrawing" xmlns:w10="urn:schemas-microsoft-com:office:word" xmlns:w="http://schemas.openxmlformats.org/wordprocessingml/2006/main" xmlns:w14="http://schemas.microsoft.com/office/word/2010/wordml" xmlns:w15="http://schemas.microsoft.com/office/word/2012/wordml" xmlns:w16cex="http://schemas.microsoft.com/office/word/2018/wordml/cex" xmlns:w16cid="http://schemas.microsoft.com/office/word/2016/wordml/cid" xmlns:w16="http://schemas.microsoft.com/office/word/2018/wordml" xmlns:w16du="http://schemas.microsoft.com/office/word/2023/wordml/word16du" xmlns:w16sdtdh="http://schemas.microsoft.com/office/word/2020/wordml/sdtdatahash" xmlns:w16sdtfl="http://schemas.microsoft.com/office/word/2024/wordml/sdtformatlock" xmlns:w16se="http://schemas.microsoft.com/office/word/2015/wordml/symex" xmlns:wpg="http://schemas.microsoft.com/office/word/2010/wordprocessingGroup" xmlns:wpi="http://schemas.microsoft.com/office/word/2010/wordprocessingInk" xmlns:wne="http://schemas.microsoft.com/office/word/2006/wordml" xmlns:wps="http://schemas.microsoft.com/office/word/2010/wordprocessingShape" mc:Ignorable="w14 w15 w16se w16cid w16 w16cex w16sdtdh w16sdtfl w16du wp14">
   <w:abstractNum w:abstractNumId="0" w15:restartNumberingAfterBreak="0">
     <w:nsid w:val="FFFFFF7C"/>
     <w:multiLevelType w:val="singleLevel"/>
@@ -652,7 +998,7 @@
 </file>
 
 <file path=word/styles.xml><?xml version="1.0" encoding="utf-8"?>
-<w:styles xmlns:mc="http://schemas.openxmlformats.org/markup-compatibility/2006" xmlns:r="http://schemas.openxmlformats.org/officeDocument/2006/relationships" xmlns:w="http://schemas.openxmlformats.org/wordprocessingml/2006/main" xmlns:w14="http://schemas.microsoft.com/office/word/2010/wordml" xmlns:w15="http://schemas.microsoft.com/office/word/2012/wordml" xmlns:w16cex="http://schemas.microsoft.com/office/word/2018/wordml/cex" xmlns:w16cid="http://schemas.microsoft.com/office/word/2016/wordml/cid" xmlns:w16="http://schemas.microsoft.com/office/word/2018/wordml" xmlns:w16sdtdh="http://schemas.microsoft.com/office/word/2020/wordml/sdtdatahash" xmlns:w16se="http://schemas.microsoft.com/office/word/2015/wordml/symex" mc:Ignorable="w14 w15 w16se w16cid w16 w16cex w16sdtdh">
+<w:styles xmlns:mc="http://schemas.openxmlformats.org/markup-compatibility/2006" xmlns:r="http://schemas.openxmlformats.org/officeDocument/2006/relationships" xmlns:w="http://schemas.openxmlformats.org/wordprocessingml/2006/main" xmlns:w14="http://schemas.microsoft.com/office/word/2010/wordml" xmlns:w15="http://schemas.microsoft.com/office/word/2012/wordml" xmlns:w16cex="http://schemas.microsoft.com/office/word/2018/wordml/cex" xmlns:w16cid="http://schemas.microsoft.com/office/word/2016/wordml/cid" xmlns:w16="http://schemas.microsoft.com/office/word/2018/wordml" xmlns:w16du="http://schemas.microsoft.com/office/word/2023/wordml/word16du" xmlns:w16sdtdh="http://schemas.microsoft.com/office/word/2020/wordml/sdtdatahash" xmlns:w16sdtfl="http://schemas.microsoft.com/office/word/2024/wordml/sdtformatlock" xmlns:w16se="http://schemas.microsoft.com/office/word/2015/wordml/symex" mc:Ignorable="w14 w15 w16se w16cid w16 w16cex w16sdtdh w16sdtfl w16du">
   <w:docDefaults>
     <w:rPrDefault>
       <w:rPr>
@@ -1185,6 +1531,7 @@
   <w:style w:type="character" w:default="1" w:styleId="DefaultParagraphFont">
     <w:name w:val="Default Paragraph Font"/>
     <w:uiPriority w:val="1"/>
+    <w:semiHidden/>
     <w:unhideWhenUsed/>
   </w:style>
   <w:style w:type="table" w:default="1" w:styleId="TableNormal">

</xml_diff>